<commit_message>
made changes to leaflet insert
</commit_message>
<xml_diff>
--- a/Mechanical/Artwork/READING THE CLOCK.docx
+++ b/Mechanical/Artwork/READING THE CLOCK.docx
@@ -601,7 +601,7 @@
               <w:rPr>
                 <w:rFonts w:ascii="Futura Book" w:hAnsi="Futura Book"/>
                 <w:spacing w:val="40"/>
-                <w:sz w:val="24"/>
+                <w:sz w:val="10"/>
                 <w:u w:val="single"/>
               </w:rPr>
             </w:pPr>
@@ -616,6 +616,145 @@
                 <w:u w:val="single"/>
               </w:rPr>
             </w:pPr>
+            <w:r>
+              <w:rPr>
+                <w:rFonts w:ascii="Futura Book" w:hAnsi="Futura Book"/>
+                <w:noProof/>
+                <w:spacing w:val="40"/>
+                <w:sz w:val="24"/>
+                <w:u w:val="single"/>
+              </w:rPr>
+              <mc:AlternateContent>
+                <mc:Choice Requires="wps">
+                  <w:drawing>
+                    <wp:anchor distT="0" distB="0" distL="114300" distR="114300" simplePos="0" relativeHeight="251659264" behindDoc="0" locked="0" layoutInCell="1" allowOverlap="1" wp14:anchorId="34D48746" wp14:editId="585646B2">
+                      <wp:simplePos x="0" y="0"/>
+                      <wp:positionH relativeFrom="column">
+                        <wp:posOffset>289560</wp:posOffset>
+                      </wp:positionH>
+                      <wp:positionV relativeFrom="paragraph">
+                        <wp:posOffset>167005</wp:posOffset>
+                      </wp:positionV>
+                      <wp:extent cx="4178300" cy="265430"/>
+                      <wp:effectExtent l="0" t="0" r="0" b="1270"/>
+                      <wp:wrapNone/>
+                      <wp:docPr id="307" name="Text Box 2"/>
+                      <wp:cNvGraphicFramePr>
+                        <a:graphicFrameLocks xmlns:a="http://schemas.openxmlformats.org/drawingml/2006/main"/>
+                      </wp:cNvGraphicFramePr>
+                      <a:graphic xmlns:a="http://schemas.openxmlformats.org/drawingml/2006/main">
+                        <a:graphicData uri="http://schemas.microsoft.com/office/word/2010/wordprocessingShape">
+                          <wps:wsp>
+                            <wps:cNvSpPr txBox="1">
+                              <a:spLocks noChangeArrowheads="1"/>
+                            </wps:cNvSpPr>
+                            <wps:spPr bwMode="auto">
+                              <a:xfrm>
+                                <a:off x="0" y="0"/>
+                                <a:ext cx="4178300" cy="265430"/>
+                              </a:xfrm>
+                              <a:prstGeom prst="rect">
+                                <a:avLst/>
+                              </a:prstGeom>
+                              <a:noFill/>
+                              <a:ln w="9525">
+                                <a:noFill/>
+                                <a:miter lim="800000"/>
+                                <a:headEnd/>
+                                <a:tailEnd/>
+                              </a:ln>
+                            </wps:spPr>
+                            <wps:txbx>
+                              <w:txbxContent>
+                                <w:p>
+                                  <w:pPr>
+                                    <w:jc w:val="center"/>
+                                    <w:rPr>
+                                      <w:rFonts w:ascii="Futura Medium" w:hAnsi="Futura Medium"/>
+                                      <w:i/>
+                                      <w:sz w:val="20"/>
+                                    </w:rPr>
+                                  </w:pPr>
+                                  <w:proofErr w:type="gramStart"/>
+                                  <w:r>
+                                    <w:rPr>
+                                      <w:rFonts w:ascii="Futura Medium" w:hAnsi="Futura Medium"/>
+                                      <w:i/>
+                                      <w:sz w:val="20"/>
+                                    </w:rPr>
+                                    <w:t>note</w:t>
+                                  </w:r>
+                                  <w:proofErr w:type="gramEnd"/>
+                                  <w:r>
+                                    <w:rPr>
+                                      <w:rFonts w:ascii="Futura Medium" w:hAnsi="Futura Medium"/>
+                                      <w:i/>
+                                      <w:sz w:val="20"/>
+                                    </w:rPr>
+                                    <w:t>: Calibration modes are to adjust meter sensitivity, not time!</w:t>
+                                  </w:r>
+                                </w:p>
+                              </w:txbxContent>
+                            </wps:txbx>
+                            <wps:bodyPr rot="0" vert="horz" wrap="square" lIns="91440" tIns="45720" rIns="91440" bIns="45720" anchor="t" anchorCtr="0">
+                              <a:noAutofit/>
+                            </wps:bodyPr>
+                          </wps:wsp>
+                        </a:graphicData>
+                      </a:graphic>
+                      <wp14:sizeRelH relativeFrom="margin">
+                        <wp14:pctWidth>0</wp14:pctWidth>
+                      </wp14:sizeRelH>
+                      <wp14:sizeRelV relativeFrom="margin">
+                        <wp14:pctHeight>0</wp14:pctHeight>
+                      </wp14:sizeRelV>
+                    </wp:anchor>
+                  </w:drawing>
+                </mc:Choice>
+                <mc:Fallback>
+                  <w:pict>
+                    <v:shapetype id="_x0000_t202" coordsize="21600,21600" o:spt="202" path="m,l,21600r21600,l21600,xe">
+                      <v:stroke joinstyle="miter"/>
+                      <v:path gradientshapeok="t" o:connecttype="rect"/>
+                    </v:shapetype>
+                    <v:shape id="Text Box 2" o:spid="_x0000_s1026" type="#_x0000_t202" style="position:absolute;left:0;text-align:left;margin-left:22.8pt;margin-top:13.15pt;width:329pt;height:20.9pt;z-index:251659264;visibility:visible;mso-wrap-style:square;mso-width-percent:0;mso-height-percent:0;mso-wrap-distance-left:9pt;mso-wrap-distance-top:0;mso-wrap-distance-right:9pt;mso-wrap-distance-bottom:0;mso-position-horizontal:absolute;mso-position-horizontal-relative:text;mso-position-vertical:absolute;mso-position-vertical-relative:text;mso-width-percent:0;mso-height-percent:0;mso-width-relative:margin;mso-height-relative:margin;v-text-anchor:top" o:gfxdata="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" filled="f" stroked="f">
+                      <v:textbox>
+                        <w:txbxContent>
+                          <w:p>
+                            <w:pPr>
+                              <w:jc w:val="center"/>
+                              <w:rPr>
+                                <w:rFonts w:ascii="Futura Medium" w:hAnsi="Futura Medium"/>
+                                <w:i/>
+                                <w:sz w:val="20"/>
+                              </w:rPr>
+                            </w:pPr>
+                            <w:proofErr w:type="gramStart"/>
+                            <w:r>
+                              <w:rPr>
+                                <w:rFonts w:ascii="Futura Medium" w:hAnsi="Futura Medium"/>
+                                <w:i/>
+                                <w:sz w:val="20"/>
+                              </w:rPr>
+                              <w:t>note</w:t>
+                            </w:r>
+                            <w:proofErr w:type="gramEnd"/>
+                            <w:r>
+                              <w:rPr>
+                                <w:rFonts w:ascii="Futura Medium" w:hAnsi="Futura Medium"/>
+                                <w:i/>
+                                <w:sz w:val="20"/>
+                              </w:rPr>
+                              <w:t>: Calibration modes are to adjust meter sensitivity, not time!</w:t>
+                            </w:r>
+                          </w:p>
+                        </w:txbxContent>
+                      </v:textbox>
+                    </v:shape>
+                  </w:pict>
+                </mc:Fallback>
+              </mc:AlternateContent>
+            </w:r>
             <w:r>
               <w:rPr>
                 <w:rFonts w:ascii="Futura Book" w:hAnsi="Futura Book"/>
@@ -819,6 +958,14 @@
                     </w:rPr>
                     <w:t>Adjust knob sets time.</w:t>
                   </w:r>
+                  <w:r>
+                    <w:rPr>
+                      <w:rFonts w:ascii="Futura Medium" w:hAnsi="Futura Medium"/>
+                      <w:sz w:val="20"/>
+                      <w:szCs w:val="20"/>
+                    </w:rPr>
+                    <w:t xml:space="preserve"> The minutes and hours hand are connected, so may take several rotations.</w:t>
+                  </w:r>
                 </w:p>
               </w:tc>
             </w:tr>
@@ -1079,11 +1226,12 @@
           </w:tbl>
           <w:p>
             <w:pPr>
+              <w:widowControl w:val="0"/>
               <w:jc w:val="center"/>
               <w:rPr>
                 <w:rFonts w:ascii="Futura Book" w:hAnsi="Futura Book"/>
                 <w:spacing w:val="40"/>
-                <w:sz w:val="24"/>
+                <w:sz w:val="2"/>
                 <w:u w:val="single"/>
               </w:rPr>
             </w:pPr>
@@ -1126,8 +1274,6 @@
             </w:pPr>
           </w:p>
         </w:tc>
-        <w:bookmarkStart w:id="0" w:name="_GoBack"/>
-        <w:bookmarkEnd w:id="0"/>
       </w:tr>
       <w:tr>
         <w:trPr>
@@ -1222,7 +1368,7 @@
                 <w:noProof/>
               </w:rPr>
               <w:drawing>
-                <wp:inline distT="0" distB="0" distL="0" distR="0" wp14:anchorId="02B5B9BC" wp14:editId="10A32256">
+                <wp:inline distT="0" distB="0" distL="0" distR="0" wp14:anchorId="6F51B0BB" wp14:editId="2BF5EDBF">
                   <wp:extent cx="4038956" cy="2299098"/>
                   <wp:effectExtent l="0" t="0" r="0" b="6350"/>
                   <wp:docPr id="6" name="Picture 6"/>
@@ -1280,7 +1426,7 @@
               <w:rPr>
                 <w:rFonts w:ascii="Futura Book" w:hAnsi="Futura Book"/>
                 <w:spacing w:val="40"/>
-                <w:sz w:val="24"/>
+                <w:sz w:val="10"/>
                 <w:u w:val="single"/>
               </w:rPr>
             </w:pPr>
@@ -1295,6 +1441,141 @@
                 <w:u w:val="single"/>
               </w:rPr>
             </w:pPr>
+            <w:r>
+              <w:rPr>
+                <w:rFonts w:ascii="Futura Book" w:hAnsi="Futura Book"/>
+                <w:noProof/>
+                <w:spacing w:val="40"/>
+                <w:sz w:val="24"/>
+                <w:u w:val="single"/>
+              </w:rPr>
+              <mc:AlternateContent>
+                <mc:Choice Requires="wps">
+                  <w:drawing>
+                    <wp:anchor distT="0" distB="0" distL="114300" distR="114300" simplePos="0" relativeHeight="251661312" behindDoc="0" locked="0" layoutInCell="1" allowOverlap="1" wp14:anchorId="51B64CA2" wp14:editId="59A6C4C8">
+                      <wp:simplePos x="0" y="0"/>
+                      <wp:positionH relativeFrom="column">
+                        <wp:posOffset>289560</wp:posOffset>
+                      </wp:positionH>
+                      <wp:positionV relativeFrom="paragraph">
+                        <wp:posOffset>167005</wp:posOffset>
+                      </wp:positionV>
+                      <wp:extent cx="4178300" cy="265430"/>
+                      <wp:effectExtent l="0" t="0" r="0" b="1270"/>
+                      <wp:wrapNone/>
+                      <wp:docPr id="8" name="Text Box 2"/>
+                      <wp:cNvGraphicFramePr>
+                        <a:graphicFrameLocks xmlns:a="http://schemas.openxmlformats.org/drawingml/2006/main"/>
+                      </wp:cNvGraphicFramePr>
+                      <a:graphic xmlns:a="http://schemas.openxmlformats.org/drawingml/2006/main">
+                        <a:graphicData uri="http://schemas.microsoft.com/office/word/2010/wordprocessingShape">
+                          <wps:wsp>
+                            <wps:cNvSpPr txBox="1">
+                              <a:spLocks noChangeArrowheads="1"/>
+                            </wps:cNvSpPr>
+                            <wps:spPr bwMode="auto">
+                              <a:xfrm>
+                                <a:off x="0" y="0"/>
+                                <a:ext cx="4178300" cy="265430"/>
+                              </a:xfrm>
+                              <a:prstGeom prst="rect">
+                                <a:avLst/>
+                              </a:prstGeom>
+                              <a:noFill/>
+                              <a:ln w="9525">
+                                <a:noFill/>
+                                <a:miter lim="800000"/>
+                                <a:headEnd/>
+                                <a:tailEnd/>
+                              </a:ln>
+                            </wps:spPr>
+                            <wps:txbx>
+                              <w:txbxContent>
+                                <w:p>
+                                  <w:pPr>
+                                    <w:jc w:val="center"/>
+                                    <w:rPr>
+                                      <w:rFonts w:ascii="Futura Medium" w:hAnsi="Futura Medium"/>
+                                      <w:i/>
+                                      <w:sz w:val="20"/>
+                                    </w:rPr>
+                                  </w:pPr>
+                                  <w:proofErr w:type="gramStart"/>
+                                  <w:r>
+                                    <w:rPr>
+                                      <w:rFonts w:ascii="Futura Medium" w:hAnsi="Futura Medium"/>
+                                      <w:i/>
+                                      <w:sz w:val="20"/>
+                                    </w:rPr>
+                                    <w:t>note</w:t>
+                                  </w:r>
+                                  <w:proofErr w:type="gramEnd"/>
+                                  <w:r>
+                                    <w:rPr>
+                                      <w:rFonts w:ascii="Futura Medium" w:hAnsi="Futura Medium"/>
+                                      <w:i/>
+                                      <w:sz w:val="20"/>
+                                    </w:rPr>
+                                    <w:t>: Calibration modes are to adjust meter sensitivity, not time!</w:t>
+                                  </w:r>
+                                </w:p>
+                              </w:txbxContent>
+                            </wps:txbx>
+                            <wps:bodyPr rot="0" vert="horz" wrap="square" lIns="91440" tIns="45720" rIns="91440" bIns="45720" anchor="t" anchorCtr="0">
+                              <a:noAutofit/>
+                            </wps:bodyPr>
+                          </wps:wsp>
+                        </a:graphicData>
+                      </a:graphic>
+                      <wp14:sizeRelH relativeFrom="margin">
+                        <wp14:pctWidth>0</wp14:pctWidth>
+                      </wp14:sizeRelH>
+                      <wp14:sizeRelV relativeFrom="margin">
+                        <wp14:pctHeight>0</wp14:pctHeight>
+                      </wp14:sizeRelV>
+                    </wp:anchor>
+                  </w:drawing>
+                </mc:Choice>
+                <mc:Fallback>
+                  <w:pict>
+                    <v:shape id="_x0000_s1027" type="#_x0000_t202" style="position:absolute;left:0;text-align:left;margin-left:22.8pt;margin-top:13.15pt;width:329pt;height:20.9pt;z-index:251661312;visibility:visible;mso-wrap-style:square;mso-width-percent:0;mso-height-percent:0;mso-wrap-distance-left:9pt;mso-wrap-distance-top:0;mso-wrap-distance-right:9pt;mso-wrap-distance-bottom:0;mso-position-horizontal:absolute;mso-position-horizontal-relative:text;mso-position-vertical:absolute;mso-position-vertical-relative:text;mso-width-percent:0;mso-height-percent:0;mso-width-relative:margin;mso-height-relative:margin;v-text-anchor:top" o:gfxdata="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" filled="f" stroked="f">
+                      <v:textbox>
+                        <w:txbxContent>
+                          <w:p>
+                            <w:pPr>
+                              <w:jc w:val="center"/>
+                              <w:rPr>
+                                <w:rFonts w:ascii="Futura Medium" w:hAnsi="Futura Medium"/>
+                                <w:i/>
+                                <w:sz w:val="20"/>
+                              </w:rPr>
+                            </w:pPr>
+                            <w:proofErr w:type="gramStart"/>
+                            <w:r>
+                              <w:rPr>
+                                <w:rFonts w:ascii="Futura Medium" w:hAnsi="Futura Medium"/>
+                                <w:i/>
+                                <w:sz w:val="20"/>
+                              </w:rPr>
+                              <w:t>note</w:t>
+                            </w:r>
+                            <w:proofErr w:type="gramEnd"/>
+                            <w:r>
+                              <w:rPr>
+                                <w:rFonts w:ascii="Futura Medium" w:hAnsi="Futura Medium"/>
+                                <w:i/>
+                                <w:sz w:val="20"/>
+                              </w:rPr>
+                              <w:t>: Calibration modes are to adjust meter sensitivity, not time!</w:t>
+                            </w:r>
+                          </w:p>
+                        </w:txbxContent>
+                      </v:textbox>
+                    </v:shape>
+                  </w:pict>
+                </mc:Fallback>
+              </mc:AlternateContent>
+            </w:r>
             <w:r>
               <w:rPr>
                 <w:rFonts w:ascii="Futura Book" w:hAnsi="Futura Book"/>
@@ -1322,6 +1603,8 @@
               </w:rPr>
               <w:t>FUNCTIONS</w:t>
             </w:r>
+            <w:bookmarkStart w:id="0" w:name="_GoBack"/>
+            <w:bookmarkEnd w:id="0"/>
           </w:p>
           <w:tbl>
             <w:tblPr>
@@ -1496,7 +1779,7 @@
                       <w:sz w:val="20"/>
                       <w:szCs w:val="20"/>
                     </w:rPr>
-                    <w:t>Adjust knob sets time.</w:t>
+                    <w:t>Adjust knob sets time. The minutes and hours hand are connected, so may take several rotations.</w:t>
                   </w:r>
                 </w:p>
               </w:tc>

</xml_diff>